<commit_message>
Avance D. Negocio (Villanueva)
</commit_message>
<xml_diff>
--- a/Desarrollo/SGATC/Analisis/Especificaciones de requisitos/SGATC-RU01.docx
+++ b/Desarrollo/SGATC/Analisis/Especificaciones de requisitos/SGATC-RU01.docx
@@ -1832,19 +1832,35 @@
           <w:szCs w:val="24"/>
           <w:rtl w:val="0"/>
         </w:rPr>
-        <w:t xml:space="preserve">Diagrama de Procesos</w:t>
+        <w:t xml:space="preserve">Diagrama de Casos de Uso</w:t>
+      </w:r>
+    </w:p>
+    <w:p>
+      <w:pPr>
+        <w:widowControl w:val="0"/>
+        <w:spacing w:line="240" w:lineRule="auto"/>
+        <w:rPr>
+          <w:rFonts w:ascii="Times New Roman" w:cs="Times New Roman" w:eastAsia="Times New Roman" w:hAnsi="Times New Roman"/>
+          <w:sz w:val="24"/>
+          <w:szCs w:val="24"/>
+        </w:rPr>
+      </w:pPr>
+      <w:r>
+        <w:rPr>
+          <w:rtl w:val="0"/>
+        </w:rPr>
       </w:r>
       <w:r>
         <w:drawing>
           <wp:anchor allowOverlap="1" behindDoc="0" distB="114300" distT="114300" distL="114300" distR="114300" hidden="0" layoutInCell="1" locked="0" relativeHeight="0" simplePos="0">
             <wp:simplePos x="0" y="0"/>
             <wp:positionH relativeFrom="column">
-              <wp:posOffset>-796761</wp:posOffset>
+              <wp:posOffset>-1424</wp:posOffset>
             </wp:positionH>
             <wp:positionV relativeFrom="paragraph">
-              <wp:posOffset>257175</wp:posOffset>
+              <wp:posOffset>142875</wp:posOffset>
             </wp:positionV>
-            <wp:extent cx="7319963" cy="3197924"/>
+            <wp:extent cx="5731200" cy="5317892"/>
             <wp:effectExtent b="0" l="0" r="0" t="0"/>
             <wp:wrapNone/>
             <wp:docPr id="1" name="image1.png"/>
@@ -1865,7 +1881,7 @@
                   <pic:spPr>
                     <a:xfrm>
                       <a:off x="0" y="0"/>
-                      <a:ext cx="7319963" cy="3197924"/>
+                      <a:ext cx="5731200" cy="5317892"/>
                     </a:xfrm>
                     <a:prstGeom prst="rect"/>
                     <a:ln/>
@@ -1875,6 +1891,22 @@
             </a:graphic>
           </wp:anchor>
         </w:drawing>
+      </w:r>
+    </w:p>
+    <w:p>
+      <w:pPr>
+        <w:widowControl w:val="0"/>
+        <w:spacing w:line="240" w:lineRule="auto"/>
+        <w:rPr>
+          <w:rFonts w:ascii="Times New Roman" w:cs="Times New Roman" w:eastAsia="Times New Roman" w:hAnsi="Times New Roman"/>
+          <w:sz w:val="24"/>
+          <w:szCs w:val="24"/>
+        </w:rPr>
+      </w:pPr>
+      <w:r>
+        <w:rPr>
+          <w:rtl w:val="0"/>
+        </w:rPr>
       </w:r>
     </w:p>
     <w:p>

</xml_diff>